<commit_message>
updated rtf templates 220623
</commit_message>
<xml_diff>
--- a/SIMPLE LIS/bin/Debug/templates/Ultrasound/DR COMILANG - DYNAMIC ULTRASOUND OF THE GROIN or INGUINAL REGION.docx
+++ b/SIMPLE LIS/bin/Debug/templates/Ultrasound/DR COMILANG - DYNAMIC ULTRASOUND OF THE GROIN or INGUINAL REGION.docx
@@ -7,6 +7,7 @@
         <w:pStyle w:val="NormalWeb"/>
         <w:shd w:val="clear" w:color="auto" w:fill="FFFFFF"/>
         <w:spacing w:beforeAutospacing="0" w:afterAutospacing="0"/>
+        <w:ind w:left="180" w:right="206"/>
         <w:rPr>
           <w:rFonts w:ascii="Arial" w:hAnsi="Arial" w:cs="Arial"/>
         </w:rPr>
@@ -28,6 +29,7 @@
         <w:pStyle w:val="NormalWeb"/>
         <w:shd w:val="clear" w:color="auto" w:fill="FFFFFF"/>
         <w:spacing w:beforeAutospacing="0" w:afterAutospacing="0"/>
+        <w:ind w:left="180" w:right="206"/>
         <w:rPr>
           <w:rFonts w:ascii="Arial" w:hAnsi="Arial" w:cs="Arial"/>
         </w:rPr>
@@ -47,6 +49,7 @@
         <w:pStyle w:val="NormalWeb"/>
         <w:shd w:val="clear" w:color="auto" w:fill="FFFFFF"/>
         <w:spacing w:beforeAutospacing="0" w:afterAutospacing="0"/>
+        <w:ind w:left="180" w:right="206"/>
         <w:rPr>
           <w:rFonts w:ascii="Arial" w:hAnsi="Arial" w:cs="Arial"/>
         </w:rPr>
@@ -66,6 +69,7 @@
         <w:pStyle w:val="NormalWeb"/>
         <w:shd w:val="clear" w:color="auto" w:fill="FFFFFF"/>
         <w:spacing w:beforeAutospacing="0" w:afterAutospacing="0"/>
+        <w:ind w:left="180" w:right="206"/>
         <w:rPr>
           <w:rFonts w:ascii="Arial" w:hAnsi="Arial" w:cs="Arial"/>
         </w:rPr>
@@ -85,6 +89,7 @@
         <w:pStyle w:val="NormalWeb"/>
         <w:shd w:val="clear" w:color="auto" w:fill="FFFFFF"/>
         <w:spacing w:beforeAutospacing="0" w:afterAutospacing="0"/>
+        <w:ind w:left="180" w:right="206"/>
         <w:rPr>
           <w:rFonts w:ascii="Arial" w:hAnsi="Arial" w:cs="Arial"/>
         </w:rPr>
@@ -104,6 +109,7 @@
         <w:pStyle w:val="NormalWeb"/>
         <w:shd w:val="clear" w:color="auto" w:fill="FFFFFF"/>
         <w:spacing w:beforeAutospacing="0" w:afterAutospacing="0"/>
+        <w:ind w:left="180" w:right="206"/>
         <w:rPr>
           <w:rFonts w:ascii="Arial" w:hAnsi="Arial" w:cs="Arial"/>
         </w:rPr>
@@ -137,12 +143,15 @@
         </w:rPr>
         <w:t xml:space="preserve"> hernias. Valsalva maneuver shows intact abdominal wall.</w:t>
       </w:r>
+      <w:bookmarkStart w:id="0" w:name="_GoBack"/>
+      <w:bookmarkEnd w:id="0"/>
     </w:p>
     <w:p>
       <w:pPr>
         <w:pStyle w:val="NormalWeb"/>
         <w:shd w:val="clear" w:color="auto" w:fill="FFFFFF"/>
         <w:spacing w:beforeAutospacing="0" w:afterAutospacing="0"/>
+        <w:ind w:left="180" w:right="206"/>
         <w:rPr>
           <w:rFonts w:ascii="Arial" w:hAnsi="Arial" w:cs="Arial"/>
         </w:rPr>
@@ -162,6 +171,7 @@
         <w:pStyle w:val="NormalWeb"/>
         <w:shd w:val="clear" w:color="auto" w:fill="FFFFFF"/>
         <w:spacing w:beforeAutospacing="0" w:afterAutospacing="0"/>
+        <w:ind w:left="180" w:right="206"/>
         <w:rPr>
           <w:rFonts w:ascii="Arial" w:hAnsi="Arial" w:cs="Arial"/>
         </w:rPr>
@@ -183,6 +193,7 @@
         <w:pStyle w:val="NormalWeb"/>
         <w:shd w:val="clear" w:color="auto" w:fill="FFFFFF"/>
         <w:spacing w:beforeAutospacing="0" w:afterAutospacing="0"/>
+        <w:ind w:left="180" w:right="206"/>
         <w:rPr>
           <w:rFonts w:ascii="Arial" w:hAnsi="Arial" w:cs="Arial"/>
         </w:rPr>
@@ -198,12 +209,13 @@
       </w:r>
     </w:p>
     <w:p>
-      <w:bookmarkStart w:id="0" w:name="_GoBack"/>
-      <w:bookmarkEnd w:id="0"/>
+      <w:pPr>
+        <w:ind w:left="180" w:right="206"/>
+      </w:pPr>
     </w:p>
     <w:sectPr>
       <w:pgSz w:w="11906" w:h="16838"/>
-      <w:pgMar w:top="1440" w:right="1800" w:bottom="1440" w:left="1800" w:header="720" w:footer="720" w:gutter="0"/>
+      <w:pgMar w:top="1440" w:right="746" w:bottom="1440" w:left="810" w:header="720" w:footer="720" w:gutter="0"/>
       <w:cols w:space="720"/>
       <w:docGrid w:linePitch="360"/>
     </w:sectPr>
@@ -288,7 +300,6 @@
     <w:lsdException w:name="Table Web 1" w:semiHidden="1" w:unhideWhenUsed="1"/>
     <w:lsdException w:name="Table Web 2" w:semiHidden="1" w:unhideWhenUsed="1"/>
     <w:lsdException w:name="Table Web 3" w:semiHidden="1" w:unhideWhenUsed="1"/>
-    <w:lsdException w:name="Table Grid" w:semiHidden="1" w:unhideWhenUsed="1"/>
     <w:lsdException w:name="Table Theme" w:semiHidden="1" w:unhideWhenUsed="1"/>
     <w:lsdException w:name="Placeholder Text" w:semiHidden="1" w:uiPriority="99"/>
     <w:lsdException w:name="No Spacing" w:uiPriority="99"/>

</xml_diff>